<commit_message>
Created graphs for flow networks and measured time spent to find the max flow of them
</commit_message>
<xml_diff>
--- a/Algo_CW_Report.docx
+++ b/Algo_CW_Report.docx
@@ -1110,10 +1110,16 @@
         <w:tc>
           <w:tcPr>
             <w:tcW w:w="4813" w:type="dxa"/>
+            <w:vMerge w:val="restart"/>
           </w:tcPr>
           <w:p>
             <w:r>
               <w:t>Time spent to produce the outcome</w:t>
+            </w:r>
+          </w:p>
+          <w:p>
+            <w:r>
+              <w:t>(in nanoseconds)</w:t>
             </w:r>
           </w:p>
         </w:tc>
@@ -1148,6 +1154,7 @@
         <w:tc>
           <w:tcPr>
             <w:tcW w:w="4813" w:type="dxa"/>
+            <w:vMerge/>
           </w:tcPr>
           <w:p>
             <w:pPr>
@@ -1191,6 +1198,9 @@
             <w:pPr>
               <w:jc w:val="center"/>
             </w:pPr>
+            <w:r>
+              <w:t>6248500</w:t>
+            </w:r>
           </w:p>
         </w:tc>
       </w:tr>
@@ -1229,6 +1239,9 @@
             <w:pPr>
               <w:jc w:val="center"/>
             </w:pPr>
+            <w:r>
+              <w:t>10739800</w:t>
+            </w:r>
           </w:p>
         </w:tc>
       </w:tr>
@@ -1267,6 +1280,9 @@
             <w:pPr>
               <w:jc w:val="center"/>
             </w:pPr>
+            <w:r>
+              <w:t>15172100</w:t>
+            </w:r>
           </w:p>
         </w:tc>
       </w:tr>
@@ -1305,6 +1321,9 @@
             <w:pPr>
               <w:jc w:val="center"/>
             </w:pPr>
+            <w:r>
+              <w:t>20936200</w:t>
+            </w:r>
           </w:p>
         </w:tc>
       </w:tr>

</xml_diff>

<commit_message>
Changed the conclusion of the report
</commit_message>
<xml_diff>
--- a/Algo_CW_Report.docx
+++ b/Algo_CW_Report.docx
@@ -754,28 +754,7 @@
         <w:t xml:space="preserve"> (queue)</w:t>
       </w:r>
       <w:r>
-        <w:t xml:space="preserve"> has been used for the queue that is created in the Breadth </w:t>
-      </w:r>
-      <w:r>
-        <w:t>F</w:t>
-      </w:r>
-      <w:r>
-        <w:t xml:space="preserve">irst </w:t>
-      </w:r>
-      <w:r>
-        <w:t>S</w:t>
-      </w:r>
-      <w:r>
-        <w:t>earch</w:t>
-      </w:r>
-      <w:r>
-        <w:t xml:space="preserve"> (BFS)</w:t>
-      </w:r>
-      <w:r>
-        <w:t xml:space="preserve"> method.</w:t>
-      </w:r>
-      <w:r>
-        <w:t xml:space="preserve"> In BFS </w:t>
+        <w:t xml:space="preserve"> has been used for the queue that is created in the Breadth First Search (BFS) method. In BFS </w:t>
       </w:r>
       <w:r>
         <w:rPr>
@@ -1091,14 +1070,16 @@
         <w:tblLook w:val="04A0" w:firstRow="1" w:lastRow="0" w:firstColumn="1" w:lastColumn="0" w:noHBand="0" w:noVBand="1"/>
       </w:tblPr>
       <w:tblGrid>
-        <w:gridCol w:w="2263"/>
-        <w:gridCol w:w="2268"/>
-        <w:gridCol w:w="4813"/>
+        <w:gridCol w:w="1328"/>
+        <w:gridCol w:w="1252"/>
+        <w:gridCol w:w="2692"/>
+        <w:gridCol w:w="2162"/>
+        <w:gridCol w:w="1910"/>
       </w:tblGrid>
       <w:tr>
         <w:tc>
           <w:tcPr>
-            <w:tcW w:w="4531" w:type="dxa"/>
+            <w:tcW w:w="2580" w:type="dxa"/>
             <w:gridSpan w:val="2"/>
           </w:tcPr>
           <w:p>
@@ -1109,7 +1090,7 @@
         </w:tc>
         <w:tc>
           <w:tcPr>
-            <w:tcW w:w="4813" w:type="dxa"/>
+            <w:tcW w:w="2692" w:type="dxa"/>
             <w:vMerge w:val="restart"/>
           </w:tcPr>
           <w:p>
@@ -1123,11 +1104,45 @@
             </w:r>
           </w:p>
         </w:tc>
+        <w:tc>
+          <w:tcPr>
+            <w:tcW w:w="2162" w:type="dxa"/>
+            <w:vMerge w:val="restart"/>
+          </w:tcPr>
+          <w:p>
+            <w:r>
+              <w:t>Ratio changes in time</w:t>
+            </w:r>
+          </w:p>
+        </w:tc>
+        <w:tc>
+          <w:tcPr>
+            <w:tcW w:w="1910" w:type="dxa"/>
+            <w:vMerge w:val="restart"/>
+          </w:tcPr>
+          <w:p>
+            <w:pPr>
+              <w:jc w:val="center"/>
+            </w:pPr>
+            <w:r>
+              <w:t>log</w:t>
+            </w:r>
+            <w:r>
+              <w:rPr>
+                <w:vertAlign w:val="subscript"/>
+              </w:rPr>
+              <w:t>2</w:t>
+            </w:r>
+            <w:r>
+              <w:t xml:space="preserve"> ratio</w:t>
+            </w:r>
+          </w:p>
+        </w:tc>
       </w:tr>
       <w:tr>
         <w:tc>
           <w:tcPr>
-            <w:tcW w:w="2263" w:type="dxa"/>
+            <w:tcW w:w="1328" w:type="dxa"/>
           </w:tcPr>
           <w:p>
             <w:pPr>
@@ -1140,7 +1155,7 @@
         </w:tc>
         <w:tc>
           <w:tcPr>
-            <w:tcW w:w="2268" w:type="dxa"/>
+            <w:tcW w:w="1252" w:type="dxa"/>
           </w:tcPr>
           <w:p>
             <w:pPr>
@@ -1153,7 +1168,7 @@
         </w:tc>
         <w:tc>
           <w:tcPr>
-            <w:tcW w:w="4813" w:type="dxa"/>
+            <w:tcW w:w="2692" w:type="dxa"/>
             <w:vMerge/>
           </w:tcPr>
           <w:p>
@@ -1162,11 +1177,33 @@
             </w:pPr>
           </w:p>
         </w:tc>
+        <w:tc>
+          <w:tcPr>
+            <w:tcW w:w="2162" w:type="dxa"/>
+            <w:vMerge/>
+          </w:tcPr>
+          <w:p>
+            <w:pPr>
+              <w:jc w:val="center"/>
+            </w:pPr>
+          </w:p>
+        </w:tc>
+        <w:tc>
+          <w:tcPr>
+            <w:tcW w:w="1910" w:type="dxa"/>
+            <w:vMerge/>
+          </w:tcPr>
+          <w:p>
+            <w:pPr>
+              <w:jc w:val="center"/>
+            </w:pPr>
+          </w:p>
+        </w:tc>
       </w:tr>
       <w:tr>
         <w:tc>
           <w:tcPr>
-            <w:tcW w:w="2263" w:type="dxa"/>
+            <w:tcW w:w="1328" w:type="dxa"/>
           </w:tcPr>
           <w:p>
             <w:pPr>
@@ -1179,7 +1216,7 @@
         </w:tc>
         <w:tc>
           <w:tcPr>
-            <w:tcW w:w="2268" w:type="dxa"/>
+            <w:tcW w:w="1252" w:type="dxa"/>
           </w:tcPr>
           <w:p>
             <w:pPr>
@@ -1192,7 +1229,7 @@
         </w:tc>
         <w:tc>
           <w:tcPr>
-            <w:tcW w:w="4813" w:type="dxa"/>
+            <w:tcW w:w="2692" w:type="dxa"/>
           </w:tcPr>
           <w:p>
             <w:pPr>
@@ -1203,11 +1240,31 @@
             </w:r>
           </w:p>
         </w:tc>
+        <w:tc>
+          <w:tcPr>
+            <w:tcW w:w="2162" w:type="dxa"/>
+          </w:tcPr>
+          <w:p>
+            <w:pPr>
+              <w:jc w:val="center"/>
+            </w:pPr>
+          </w:p>
+        </w:tc>
+        <w:tc>
+          <w:tcPr>
+            <w:tcW w:w="1910" w:type="dxa"/>
+          </w:tcPr>
+          <w:p>
+            <w:pPr>
+              <w:jc w:val="center"/>
+            </w:pPr>
+          </w:p>
+        </w:tc>
       </w:tr>
       <w:tr>
         <w:tc>
           <w:tcPr>
-            <w:tcW w:w="2263" w:type="dxa"/>
+            <w:tcW w:w="1328" w:type="dxa"/>
           </w:tcPr>
           <w:p>
             <w:pPr>
@@ -1220,7 +1277,7 @@
         </w:tc>
         <w:tc>
           <w:tcPr>
-            <w:tcW w:w="2268" w:type="dxa"/>
+            <w:tcW w:w="1252" w:type="dxa"/>
           </w:tcPr>
           <w:p>
             <w:pPr>
@@ -1233,7 +1290,7 @@
         </w:tc>
         <w:tc>
           <w:tcPr>
-            <w:tcW w:w="4813" w:type="dxa"/>
+            <w:tcW w:w="2692" w:type="dxa"/>
           </w:tcPr>
           <w:p>
             <w:pPr>
@@ -1244,11 +1301,37 @@
             </w:r>
           </w:p>
         </w:tc>
+        <w:tc>
+          <w:tcPr>
+            <w:tcW w:w="2162" w:type="dxa"/>
+          </w:tcPr>
+          <w:p>
+            <w:pPr>
+              <w:jc w:val="center"/>
+            </w:pPr>
+            <w:r>
+              <w:t>1.71878</w:t>
+            </w:r>
+          </w:p>
+        </w:tc>
+        <w:tc>
+          <w:tcPr>
+            <w:tcW w:w="1910" w:type="dxa"/>
+          </w:tcPr>
+          <w:p>
+            <w:pPr>
+              <w:jc w:val="center"/>
+            </w:pPr>
+            <w:r>
+              <w:t>0.235</w:t>
+            </w:r>
+          </w:p>
+        </w:tc>
       </w:tr>
       <w:tr>
         <w:tc>
           <w:tcPr>
-            <w:tcW w:w="2263" w:type="dxa"/>
+            <w:tcW w:w="1328" w:type="dxa"/>
           </w:tcPr>
           <w:p>
             <w:pPr>
@@ -1261,7 +1344,7 @@
         </w:tc>
         <w:tc>
           <w:tcPr>
-            <w:tcW w:w="2268" w:type="dxa"/>
+            <w:tcW w:w="1252" w:type="dxa"/>
           </w:tcPr>
           <w:p>
             <w:pPr>
@@ -1274,7 +1357,7 @@
         </w:tc>
         <w:tc>
           <w:tcPr>
-            <w:tcW w:w="4813" w:type="dxa"/>
+            <w:tcW w:w="2692" w:type="dxa"/>
           </w:tcPr>
           <w:p>
             <w:pPr>
@@ -1285,11 +1368,37 @@
             </w:r>
           </w:p>
         </w:tc>
+        <w:tc>
+          <w:tcPr>
+            <w:tcW w:w="2162" w:type="dxa"/>
+          </w:tcPr>
+          <w:p>
+            <w:pPr>
+              <w:jc w:val="center"/>
+            </w:pPr>
+            <w:r>
+              <w:t>1.4</w:t>
+            </w:r>
+          </w:p>
+        </w:tc>
+        <w:tc>
+          <w:tcPr>
+            <w:tcW w:w="1910" w:type="dxa"/>
+          </w:tcPr>
+          <w:p>
+            <w:pPr>
+              <w:jc w:val="center"/>
+            </w:pPr>
+            <w:r>
+              <w:t>0.146</w:t>
+            </w:r>
+          </w:p>
+        </w:tc>
       </w:tr>
       <w:tr>
         <w:tc>
           <w:tcPr>
-            <w:tcW w:w="2263" w:type="dxa"/>
+            <w:tcW w:w="1328" w:type="dxa"/>
           </w:tcPr>
           <w:p>
             <w:pPr>
@@ -1302,7 +1411,7 @@
         </w:tc>
         <w:tc>
           <w:tcPr>
-            <w:tcW w:w="2268" w:type="dxa"/>
+            <w:tcW w:w="1252" w:type="dxa"/>
           </w:tcPr>
           <w:p>
             <w:pPr>
@@ -1315,7 +1424,7 @@
         </w:tc>
         <w:tc>
           <w:tcPr>
-            <w:tcW w:w="4813" w:type="dxa"/>
+            <w:tcW w:w="2692" w:type="dxa"/>
           </w:tcPr>
           <w:p>
             <w:pPr>
@@ -1326,6 +1435,32 @@
             </w:r>
           </w:p>
         </w:tc>
+        <w:tc>
+          <w:tcPr>
+            <w:tcW w:w="2162" w:type="dxa"/>
+          </w:tcPr>
+          <w:p>
+            <w:pPr>
+              <w:jc w:val="center"/>
+            </w:pPr>
+            <w:r>
+              <w:t>1.3799</w:t>
+            </w:r>
+          </w:p>
+        </w:tc>
+        <w:tc>
+          <w:tcPr>
+            <w:tcW w:w="1910" w:type="dxa"/>
+          </w:tcPr>
+          <w:p>
+            <w:pPr>
+              <w:jc w:val="center"/>
+            </w:pPr>
+            <w:r>
+              <w:t>0.1398</w:t>
+            </w:r>
+          </w:p>
+        </w:tc>
       </w:tr>
     </w:tbl>
     <w:p>
@@ -1337,8 +1472,70 @@
       </w:r>
     </w:p>
     <w:p>
+      <w:r>
+        <w:t>The log</w:t>
+      </w:r>
+      <w:r>
+        <w:rPr>
+          <w:vertAlign w:val="subscript"/>
+        </w:rPr>
+        <w:t>2</w:t>
+      </w:r>
+      <w:r>
+        <w:rPr>
+          <w:vertAlign w:val="subscript"/>
+        </w:rPr>
+        <w:t xml:space="preserve"> </w:t>
+      </w:r>
+      <w:r>
+        <w:t>ratio of the time spent seems to converge to a constant 0.14</w:t>
+      </w:r>
+      <w:r>
+        <w:t xml:space="preserve"> &gt;&gt;&gt;??</w:t>
+      </w:r>
+    </w:p>
+    <w:p>
+      <w:proofErr w:type="spellStart"/>
+      <w:r>
+        <w:t>mn</w:t>
+      </w:r>
+      <w:proofErr w:type="spellEnd"/>
+      <w:r>
+        <w:t xml:space="preserve"> x n x n = mn</w:t>
+      </w:r>
+      <w:r>
+        <w:rPr>
+          <w:vertAlign w:val="superscript"/>
+        </w:rPr>
+        <w:t>3</w:t>
+      </w:r>
+    </w:p>
+    <w:p>
+      <w:r>
+        <w:t>if m=n; n</w:t>
+      </w:r>
+      <w:r>
+        <w:rPr>
+          <w:vertAlign w:val="superscript"/>
+        </w:rPr>
+        <w:t>4</w:t>
+      </w:r>
+    </w:p>
+    <w:p>
       <w:bookmarkStart w:id="0" w:name="_GoBack"/>
       <w:bookmarkEnd w:id="0"/>
+      <w:r>
+        <w:t>O(n</w:t>
+      </w:r>
+      <w:r>
+        <w:rPr>
+          <w:vertAlign w:val="superscript"/>
+        </w:rPr>
+        <w:t>4</w:t>
+      </w:r>
+      <w:r>
+        <w:t>)</w:t>
+      </w:r>
     </w:p>
     <w:sectPr>
       <w:pgSz w:w="11906" w:h="16838" w:code="9"/>

</xml_diff>